<commit_message>
seção 3 item 33 - Instalando o Bootstrap - Reinstall versão 3
</commit_message>
<xml_diff>
--- a/Instalando o Bootstrap.docx
+++ b/Instalando o Bootstrap.docx
@@ -131,25 +131,7 @@
           <w:sz w:val="24"/>
           <w:szCs w:val="24"/>
         </w:rPr>
-        <w:t xml:space="preserve">Comando para </w:t>
-      </w:r>
-      <w:proofErr w:type="gramStart"/>
-      <w:r>
-        <w:rPr>
-          <w:rFonts w:ascii="Verdana" w:hAnsi="Verdana"/>
-          <w:sz w:val="24"/>
-          <w:szCs w:val="24"/>
-        </w:rPr>
-        <w:t>instalação :</w:t>
-      </w:r>
-      <w:proofErr w:type="gramEnd"/>
-      <w:r>
-        <w:rPr>
-          <w:rFonts w:ascii="Verdana" w:hAnsi="Verdana"/>
-          <w:sz w:val="24"/>
-          <w:szCs w:val="24"/>
-        </w:rPr>
-        <w:t xml:space="preserve"> </w:t>
+        <w:t xml:space="preserve">Comando para instalação : </w:t>
       </w:r>
       <w:proofErr w:type="spellStart"/>
       <w:r>
@@ -177,35 +159,20 @@
             <w:sz w:val="24"/>
             <w:szCs w:val="24"/>
           </w:rPr>
-          <w:t>bootstrap@5.2.0-beta1</w:t>
+          <w:t>bootstrap@</w:t>
+        </w:r>
+        <w:r>
+          <w:rPr>
+            <w:rStyle w:val="Hyperlink"/>
+            <w:rFonts w:ascii="Verdana" w:hAnsi="Verdana"/>
+            <w:sz w:val="24"/>
+            <w:szCs w:val="24"/>
+          </w:rPr>
+          <w:t>3</w:t>
         </w:r>
       </w:hyperlink>
-      <w:r>
-        <w:rPr>
-          <w:rFonts w:ascii="Verdana" w:hAnsi="Verdana"/>
-          <w:sz w:val="24"/>
-          <w:szCs w:val="24"/>
-        </w:rPr>
-        <w:t xml:space="preserve"> (</w:t>
-      </w:r>
-      <w:proofErr w:type="spellStart"/>
-      <w:r>
-        <w:rPr>
-          <w:rFonts w:ascii="Verdana" w:hAnsi="Verdana"/>
-          <w:sz w:val="24"/>
-          <w:szCs w:val="24"/>
-        </w:rPr>
-        <w:t>jul</w:t>
-      </w:r>
-      <w:proofErr w:type="spellEnd"/>
-      <w:r>
-        <w:rPr>
-          <w:rFonts w:ascii="Verdana" w:hAnsi="Verdana"/>
-          <w:sz w:val="24"/>
-          <w:szCs w:val="24"/>
-        </w:rPr>
-        <w:t>/22)</w:t>
-      </w:r>
+      <w:bookmarkStart w:id="0" w:name="_GoBack"/>
+      <w:bookmarkEnd w:id="0"/>
     </w:p>
     <w:p>
       <w:pPr>
@@ -216,6 +183,14 @@
           <w:szCs w:val="24"/>
         </w:rPr>
       </w:pPr>
+      <w:r>
+        <w:rPr>
+          <w:rFonts w:ascii="Verdana" w:hAnsi="Verdana"/>
+          <w:sz w:val="24"/>
+          <w:szCs w:val="24"/>
+        </w:rPr>
+        <w:t>*Utilizar a versão 3!</w:t>
+      </w:r>
     </w:p>
     <w:p>
       <w:pPr>
@@ -226,43 +201,53 @@
           <w:szCs w:val="24"/>
         </w:rPr>
       </w:pPr>
-      <w:r>
-        <w:rPr>
-          <w:rFonts w:ascii="Verdana" w:hAnsi="Verdana"/>
-          <w:sz w:val="24"/>
-          <w:szCs w:val="24"/>
-        </w:rPr>
-        <w:t>Após a insta</w:t>
-      </w:r>
-      <w:r>
-        <w:rPr>
-          <w:rFonts w:ascii="Verdana" w:hAnsi="Verdana"/>
-          <w:sz w:val="24"/>
-          <w:szCs w:val="24"/>
-        </w:rPr>
-        <w:t xml:space="preserve">lação, precisamos registrar este arquivo no </w:t>
-      </w:r>
-      <w:proofErr w:type="spellStart"/>
-      <w:r>
-        <w:rPr>
-          <w:rFonts w:ascii="Verdana" w:hAnsi="Verdana"/>
-          <w:sz w:val="24"/>
-          <w:szCs w:val="24"/>
-        </w:rPr>
-        <w:t>angular.json</w:t>
-      </w:r>
-      <w:proofErr w:type="spellEnd"/>
-      <w:r>
-        <w:rPr>
-          <w:rFonts w:ascii="Verdana" w:hAnsi="Verdana"/>
-          <w:sz w:val="24"/>
-          <w:szCs w:val="24"/>
-        </w:rPr>
-        <w:t xml:space="preserve"> da aplicação, como segue abaixo:</w:t>
-      </w:r>
     </w:p>
     <w:p>
       <w:pPr>
+        <w:jc w:val="both"/>
+        <w:rPr>
+          <w:rFonts w:ascii="Verdana" w:hAnsi="Verdana"/>
+          <w:sz w:val="24"/>
+          <w:szCs w:val="24"/>
+        </w:rPr>
+      </w:pPr>
+      <w:r>
+        <w:rPr>
+          <w:rFonts w:ascii="Verdana" w:hAnsi="Verdana"/>
+          <w:sz w:val="24"/>
+          <w:szCs w:val="24"/>
+        </w:rPr>
+        <w:t>Após a insta</w:t>
+      </w:r>
+      <w:r>
+        <w:rPr>
+          <w:rFonts w:ascii="Verdana" w:hAnsi="Verdana"/>
+          <w:sz w:val="24"/>
+          <w:szCs w:val="24"/>
+        </w:rPr>
+        <w:t xml:space="preserve">lação, precisamos registrar este arquivo no </w:t>
+      </w:r>
+      <w:proofErr w:type="spellStart"/>
+      <w:r>
+        <w:rPr>
+          <w:rFonts w:ascii="Verdana" w:hAnsi="Verdana"/>
+          <w:sz w:val="24"/>
+          <w:szCs w:val="24"/>
+        </w:rPr>
+        <w:t>angular.json</w:t>
+      </w:r>
+      <w:proofErr w:type="spellEnd"/>
+      <w:r>
+        <w:rPr>
+          <w:rFonts w:ascii="Verdana" w:hAnsi="Verdana"/>
+          <w:sz w:val="24"/>
+          <w:szCs w:val="24"/>
+        </w:rPr>
+        <w:t xml:space="preserve"> da aplicação, como segue abaixo:</w:t>
+      </w:r>
+    </w:p>
+    <w:p>
+      <w:pPr>
         <w:shd w:val="clear" w:color="auto" w:fill="1E1E1E"/>
         <w:spacing w:after="0" w:line="285" w:lineRule="atLeast"/>
         <w:rPr>
@@ -551,8 +536,6 @@
           <w:szCs w:val="24"/>
         </w:rPr>
       </w:pPr>
-      <w:bookmarkStart w:id="0" w:name="_GoBack"/>
-      <w:bookmarkEnd w:id="0"/>
       <w:r>
         <w:rPr>
           <w:rFonts w:ascii="Verdana" w:hAnsi="Verdana"/>

</xml_diff>